<commit_message>
new microservice for view model.
</commit_message>
<xml_diff>
--- a/Project Details_Sameer Sharma_Course 3_EndProject.docx
+++ b/Project Details_Sameer Sharma_Course 3_EndProject.docx
@@ -16,14 +16,14 @@
         </w:tblCellMar>
       </w:tblPr>
       <w:tblGrid>
-        <w:gridCol w:w="2212"/>
-        <w:gridCol w:w="7759"/>
+        <w:gridCol w:w="2210"/>
+        <w:gridCol w:w="7761"/>
       </w:tblGrid>
       <w:tr>
         <w:trPr/>
         <w:tc>
           <w:tcPr>
-            <w:tcW w:w="2212" w:type="dxa"/>
+            <w:tcW w:w="2210" w:type="dxa"/>
             <w:tcBorders>
               <w:top w:val="single" w:sz="4" w:space="0" w:color="000000"/>
               <w:start w:val="single" w:sz="4" w:space="0" w:color="000000"/>
@@ -46,7 +46,7 @@
         </w:tc>
         <w:tc>
           <w:tcPr>
-            <w:tcW w:w="7759" w:type="dxa"/>
+            <w:tcW w:w="7761" w:type="dxa"/>
             <w:tcBorders>
               <w:top w:val="single" w:sz="4" w:space="0" w:color="000000"/>
               <w:start w:val="single" w:sz="4" w:space="0" w:color="000000"/>
@@ -72,7 +72,7 @@
         <w:trPr/>
         <w:tc>
           <w:tcPr>
-            <w:tcW w:w="2212" w:type="dxa"/>
+            <w:tcW w:w="2210" w:type="dxa"/>
             <w:tcBorders>
               <w:start w:val="single" w:sz="4" w:space="0" w:color="000000"/>
               <w:bottom w:val="single" w:sz="4" w:space="0" w:color="000000"/>
@@ -94,7 +94,7 @@
         </w:tc>
         <w:tc>
           <w:tcPr>
-            <w:tcW w:w="7759" w:type="dxa"/>
+            <w:tcW w:w="7761" w:type="dxa"/>
             <w:tcBorders>
               <w:start w:val="single" w:sz="4" w:space="0" w:color="000000"/>
               <w:bottom w:val="single" w:sz="4" w:space="0" w:color="000000"/>
@@ -119,7 +119,7 @@
         <w:trPr/>
         <w:tc>
           <w:tcPr>
-            <w:tcW w:w="2212" w:type="dxa"/>
+            <w:tcW w:w="2210" w:type="dxa"/>
             <w:tcBorders>
               <w:start w:val="single" w:sz="4" w:space="0" w:color="000000"/>
               <w:bottom w:val="single" w:sz="4" w:space="0" w:color="000000"/>
@@ -141,7 +141,7 @@
         </w:tc>
         <w:tc>
           <w:tcPr>
-            <w:tcW w:w="7759" w:type="dxa"/>
+            <w:tcW w:w="7761" w:type="dxa"/>
             <w:tcBorders>
               <w:start w:val="single" w:sz="4" w:space="0" w:color="000000"/>
               <w:bottom w:val="single" w:sz="4" w:space="0" w:color="000000"/>
@@ -166,7 +166,7 @@
         <w:trPr/>
         <w:tc>
           <w:tcPr>
-            <w:tcW w:w="2212" w:type="dxa"/>
+            <w:tcW w:w="2210" w:type="dxa"/>
             <w:tcBorders>
               <w:start w:val="single" w:sz="4" w:space="0" w:color="000000"/>
               <w:bottom w:val="single" w:sz="4" w:space="0" w:color="000000"/>
@@ -188,7 +188,7 @@
         </w:tc>
         <w:tc>
           <w:tcPr>
-            <w:tcW w:w="7759" w:type="dxa"/>
+            <w:tcW w:w="7761" w:type="dxa"/>
             <w:tcBorders>
               <w:start w:val="single" w:sz="4" w:space="0" w:color="000000"/>
               <w:bottom w:val="single" w:sz="4" w:space="0" w:color="000000"/>
@@ -213,7 +213,7 @@
         <w:trPr/>
         <w:tc>
           <w:tcPr>
-            <w:tcW w:w="2212" w:type="dxa"/>
+            <w:tcW w:w="2210" w:type="dxa"/>
             <w:tcBorders>
               <w:start w:val="single" w:sz="4" w:space="0" w:color="000000"/>
               <w:bottom w:val="single" w:sz="4" w:space="0" w:color="000000"/>
@@ -235,7 +235,7 @@
         </w:tc>
         <w:tc>
           <w:tcPr>
-            <w:tcW w:w="7759" w:type="dxa"/>
+            <w:tcW w:w="7761" w:type="dxa"/>
             <w:tcBorders>
               <w:start w:val="single" w:sz="4" w:space="0" w:color="000000"/>
               <w:bottom w:val="single" w:sz="4" w:space="0" w:color="000000"/>
@@ -262,7 +262,7 @@
         <w:trPr/>
         <w:tc>
           <w:tcPr>
-            <w:tcW w:w="2212" w:type="dxa"/>
+            <w:tcW w:w="2210" w:type="dxa"/>
             <w:tcBorders>
               <w:start w:val="single" w:sz="4" w:space="0" w:color="000000"/>
               <w:bottom w:val="single" w:sz="4" w:space="0" w:color="000000"/>
@@ -284,7 +284,7 @@
         </w:tc>
         <w:tc>
           <w:tcPr>
-            <w:tcW w:w="7759" w:type="dxa"/>
+            <w:tcW w:w="7761" w:type="dxa"/>
             <w:tcBorders>
               <w:start w:val="single" w:sz="4" w:space="0" w:color="000000"/>
               <w:bottom w:val="single" w:sz="4" w:space="0" w:color="000000"/>
@@ -402,7 +402,7 @@
       </w:pPr>
       <w:r>
         <w:rPr/>
-        <w:t>Booking</w:t>
+        <w:t>Architecture</w:t>
       </w:r>
     </w:p>
     <w:p>
@@ -414,7 +414,7 @@
       </w:pPr>
       <w:r>
         <w:rPr/>
-        <w:t>BookingID (unique/PK)</w:t>
+        <w:t>Eureka Server</w:t>
       </w:r>
     </w:p>
     <w:p>
@@ -426,7 +426,7 @@
       </w:pPr>
       <w:r>
         <w:rPr/>
-        <w:t>Pickup location (Source)</w:t>
+        <w:t>Micro-Service #1 – Booking (contains both Book and Customer class)</w:t>
       </w:r>
     </w:p>
     <w:p>
@@ -438,7 +438,7 @@
       </w:pPr>
       <w:r>
         <w:rPr/>
-        <w:t>Destination</w:t>
+        <w:t>Micro-Service #2 – Fare Calculation (takes details from booking class and returns all necessary details)</w:t>
       </w:r>
     </w:p>
     <w:p>
@@ -450,7 +450,7 @@
       </w:pPr>
       <w:r>
         <w:rPr/>
-        <w:t>Distance</w:t>
+        <w:t>Micro-Service #3 – View model</w:t>
       </w:r>
     </w:p>
     <w:p>
@@ -462,7 +462,7 @@
       </w:pPr>
       <w:r>
         <w:rPr/>
-        <w:t>Rate</w:t>
+        <w:t>Database – MySQL</w:t>
       </w:r>
     </w:p>
     <w:p>
@@ -474,130 +474,7 @@
       </w:pPr>
       <w:r>
         <w:rPr/>
-        <w:t>Final Amount</w:t>
-      </w:r>
-    </w:p>
-    <w:p>
-      <w:pPr>
-        <w:pStyle w:val="Normal"/>
-        <w:bidi w:val="0"/>
-        <w:jc w:val="start"/>
-        <w:rPr/>
-      </w:pPr>
-      <w:r>
-        <w:rPr/>
-        <w:t>Confirmation Number (unique)</w:t>
-      </w:r>
-    </w:p>
-    <w:p>
-      <w:pPr>
-        <w:pStyle w:val="Normal"/>
-        <w:bidi w:val="0"/>
-        <w:jc w:val="start"/>
-        <w:rPr/>
-      </w:pPr>
-      <w:r>
-        <w:rPr/>
-        <w:t xml:space="preserve">Email (Customer email) </w:t>
-      </w:r>
-    </w:p>
-    <w:p>
-      <w:pPr>
-        <w:pStyle w:val="Normal"/>
-        <w:bidi w:val="0"/>
-        <w:jc w:val="start"/>
-        <w:rPr/>
-      </w:pPr>
-      <w:r>
-        <w:rPr/>
-      </w:r>
-    </w:p>
-    <w:p>
-      <w:pPr>
-        <w:pStyle w:val="Heading3"/>
-        <w:numPr>
-          <w:ilvl w:val="2"/>
-          <w:numId w:val="1"/>
-        </w:numPr>
-        <w:bidi w:val="0"/>
-        <w:ind w:hanging="0" w:start="0"/>
-        <w:jc w:val="start"/>
-        <w:rPr/>
-      </w:pPr>
-      <w:r>
-        <w:rPr/>
-        <w:t>Customer</w:t>
-      </w:r>
-    </w:p>
-    <w:p>
-      <w:pPr>
-        <w:pStyle w:val="Normal"/>
-        <w:bidi w:val="0"/>
-        <w:jc w:val="start"/>
-        <w:rPr/>
-      </w:pPr>
-      <w:r>
-        <w:rPr/>
-        <w:t>CustomerID (unique/PK)</w:t>
-      </w:r>
-    </w:p>
-    <w:p>
-      <w:pPr>
-        <w:pStyle w:val="Normal"/>
-        <w:bidi w:val="0"/>
-        <w:jc w:val="start"/>
-        <w:rPr/>
-      </w:pPr>
-      <w:r>
-        <w:rPr/>
-        <w:t>Name</w:t>
-      </w:r>
-    </w:p>
-    <w:p>
-      <w:pPr>
-        <w:pStyle w:val="Normal"/>
-        <w:bidi w:val="0"/>
-        <w:jc w:val="start"/>
-        <w:rPr/>
-      </w:pPr>
-      <w:r>
-        <w:rPr/>
-        <w:t>Email (unique)</w:t>
-      </w:r>
-    </w:p>
-    <w:p>
-      <w:pPr>
-        <w:pStyle w:val="Normal"/>
-        <w:bidi w:val="0"/>
-        <w:jc w:val="start"/>
-        <w:rPr/>
-      </w:pPr>
-      <w:r>
-        <w:rPr/>
-        <w:t>PhoneNumber</w:t>
-      </w:r>
-    </w:p>
-    <w:p>
-      <w:pPr>
-        <w:pStyle w:val="Normal"/>
-        <w:bidi w:val="0"/>
-        <w:jc w:val="start"/>
-        <w:rPr/>
-      </w:pPr>
-      <w:r>
-        <w:rPr/>
-        <w:t>PaymentMethod</w:t>
-      </w:r>
-    </w:p>
-    <w:p>
-      <w:pPr>
-        <w:pStyle w:val="Normal"/>
-        <w:bidi w:val="0"/>
-        <w:jc w:val="start"/>
-        <w:rPr/>
-      </w:pPr>
-      <w:r>
-        <w:rPr/>
+        <w:t>View Technology – Thymeleaf</w:t>
       </w:r>
     </w:p>
     <w:p>
@@ -627,95 +504,533 @@
           <w:kern w:val="2"/>
           <w:lang w:val="en-US" w:eastAsia="zh-CN" w:bidi="hi-IN"/>
         </w:rPr>
-        <w:t>Fare Calculator</w:t>
-      </w:r>
-    </w:p>
-    <w:p>
-      <w:pPr>
-        <w:pStyle w:val="Normal"/>
+        <w:t>Database Structure</w:t>
+      </w:r>
+    </w:p>
+    <w:tbl>
+      <w:tblPr>
+        <w:tblW w:w="5000" w:type="pct"/>
+        <w:jc w:val="start"/>
+        <w:tblInd w:w="-5" w:type="dxa"/>
+        <w:tblLayout w:type="fixed"/>
+        <w:tblCellMar>
+          <w:top w:w="55" w:type="dxa"/>
+          <w:start w:w="55" w:type="dxa"/>
+          <w:bottom w:w="55" w:type="dxa"/>
+          <w:end w:w="55" w:type="dxa"/>
+        </w:tblCellMar>
+      </w:tblPr>
+      <w:tblGrid>
+        <w:gridCol w:w="1851"/>
+        <w:gridCol w:w="3692"/>
+        <w:gridCol w:w="4429"/>
+      </w:tblGrid>
+      <w:tr>
+        <w:trPr/>
+        <w:tc>
+          <w:tcPr>
+            <w:tcW w:w="1851" w:type="dxa"/>
+            <w:tcBorders>
+              <w:top w:val="single" w:sz="4" w:space="0" w:color="000000"/>
+              <w:start w:val="single" w:sz="4" w:space="0" w:color="000000"/>
+              <w:bottom w:val="single" w:sz="4" w:space="0" w:color="000000"/>
+            </w:tcBorders>
+            <w:shd w:fill="2A6099" w:val="clear"/>
+          </w:tcPr>
+          <w:p>
+            <w:pPr>
+              <w:pStyle w:val="TableContents"/>
+              <w:rPr>
+                <w:color w:val="FFFFFF"/>
+              </w:rPr>
+            </w:pPr>
+            <w:r>
+              <w:rPr>
+                <w:color w:val="FFFFFF"/>
+              </w:rPr>
+              <w:t>Tables</w:t>
+            </w:r>
+          </w:p>
+        </w:tc>
+        <w:tc>
+          <w:tcPr>
+            <w:tcW w:w="3692" w:type="dxa"/>
+            <w:tcBorders>
+              <w:top w:val="single" w:sz="4" w:space="0" w:color="000000"/>
+              <w:start w:val="single" w:sz="4" w:space="0" w:color="000000"/>
+              <w:bottom w:val="single" w:sz="4" w:space="0" w:color="000000"/>
+            </w:tcBorders>
+            <w:shd w:fill="2A6099" w:val="clear"/>
+          </w:tcPr>
+          <w:p>
+            <w:pPr>
+              <w:pStyle w:val="TableContents"/>
+              <w:rPr>
+                <w:color w:val="FFFFFF"/>
+              </w:rPr>
+            </w:pPr>
+            <w:r>
+              <w:rPr>
+                <w:color w:val="FFFFFF"/>
+              </w:rPr>
+              <w:t>Booking</w:t>
+            </w:r>
+          </w:p>
+        </w:tc>
+        <w:tc>
+          <w:tcPr>
+            <w:tcW w:w="4429" w:type="dxa"/>
+            <w:tcBorders>
+              <w:top w:val="single" w:sz="4" w:space="0" w:color="000000"/>
+              <w:start w:val="single" w:sz="4" w:space="0" w:color="000000"/>
+              <w:bottom w:val="single" w:sz="4" w:space="0" w:color="000000"/>
+              <w:end w:val="single" w:sz="4" w:space="0" w:color="000000"/>
+            </w:tcBorders>
+            <w:shd w:fill="2A6099" w:val="clear"/>
+          </w:tcPr>
+          <w:p>
+            <w:pPr>
+              <w:pStyle w:val="TableContents"/>
+              <w:rPr>
+                <w:color w:val="FFFFFF"/>
+              </w:rPr>
+            </w:pPr>
+            <w:r>
+              <w:rPr>
+                <w:color w:val="FFFFFF"/>
+              </w:rPr>
+              <w:t>Customer</w:t>
+            </w:r>
+          </w:p>
+        </w:tc>
+      </w:tr>
+      <w:tr>
+        <w:trPr/>
+        <w:tc>
+          <w:tcPr>
+            <w:tcW w:w="1851" w:type="dxa"/>
+            <w:tcBorders>
+              <w:start w:val="single" w:sz="4" w:space="0" w:color="000000"/>
+              <w:bottom w:val="single" w:sz="4" w:space="0" w:color="000000"/>
+            </w:tcBorders>
+            <w:shd w:fill="B4C7DC" w:val="clear"/>
+          </w:tcPr>
+          <w:p>
+            <w:pPr>
+              <w:pStyle w:val="TableContents"/>
+              <w:rPr/>
+            </w:pPr>
+            <w:r>
+              <w:rPr/>
+              <w:t>Primary Key</w:t>
+            </w:r>
+          </w:p>
+        </w:tc>
+        <w:tc>
+          <w:tcPr>
+            <w:tcW w:w="3692" w:type="dxa"/>
+            <w:tcBorders>
+              <w:start w:val="single" w:sz="4" w:space="0" w:color="000000"/>
+              <w:bottom w:val="single" w:sz="4" w:space="0" w:color="000000"/>
+            </w:tcBorders>
+            <w:shd w:fill="B4C7DC" w:val="clear"/>
+          </w:tcPr>
+          <w:p>
+            <w:pPr>
+              <w:pStyle w:val="Normal"/>
+              <w:bidi w:val="0"/>
+              <w:jc w:val="start"/>
+              <w:rPr/>
+            </w:pPr>
+            <w:r>
+              <w:rPr/>
+              <w:t>Booking ID (</w:t>
+            </w:r>
+            <w:r>
+              <w:rPr>
+                <w:rFonts w:ascii="Bahnschrift SemiBold" w:hAnsi="Bahnschrift SemiBold"/>
+              </w:rPr>
+              <w:t>bookingid</w:t>
+            </w:r>
+            <w:r>
+              <w:rPr/>
+              <w:t>)</w:t>
+            </w:r>
+          </w:p>
+        </w:tc>
+        <w:tc>
+          <w:tcPr>
+            <w:tcW w:w="4429" w:type="dxa"/>
+            <w:tcBorders>
+              <w:start w:val="single" w:sz="4" w:space="0" w:color="000000"/>
+              <w:bottom w:val="single" w:sz="4" w:space="0" w:color="000000"/>
+              <w:end w:val="single" w:sz="4" w:space="0" w:color="000000"/>
+            </w:tcBorders>
+            <w:shd w:fill="B4C7DC" w:val="clear"/>
+          </w:tcPr>
+          <w:p>
+            <w:pPr>
+              <w:pStyle w:val="Normal"/>
+              <w:bidi w:val="0"/>
+              <w:jc w:val="start"/>
+              <w:rPr/>
+            </w:pPr>
+            <w:r>
+              <w:rPr/>
+              <w:t>Customer ID (</w:t>
+            </w:r>
+            <w:r>
+              <w:rPr>
+                <w:rFonts w:ascii="Bahnschrift SemiBold" w:hAnsi="Bahnschrift SemiBold"/>
+              </w:rPr>
+              <w:t>customerid</w:t>
+            </w:r>
+            <w:r>
+              <w:rPr/>
+              <w:t>)</w:t>
+            </w:r>
+          </w:p>
+        </w:tc>
+      </w:tr>
+      <w:tr>
+        <w:trPr/>
+        <w:tc>
+          <w:tcPr>
+            <w:tcW w:w="1851" w:type="dxa"/>
+            <w:tcBorders>
+              <w:start w:val="single" w:sz="4" w:space="0" w:color="000000"/>
+              <w:bottom w:val="single" w:sz="4" w:space="0" w:color="000000"/>
+            </w:tcBorders>
+          </w:tcPr>
+          <w:p>
+            <w:pPr>
+              <w:pStyle w:val="TableContents"/>
+              <w:rPr/>
+            </w:pPr>
+            <w:r>
+              <w:rPr/>
+              <w:t>Other fields</w:t>
+            </w:r>
+          </w:p>
+        </w:tc>
+        <w:tc>
+          <w:tcPr>
+            <w:tcW w:w="3692" w:type="dxa"/>
+            <w:tcBorders>
+              <w:start w:val="single" w:sz="4" w:space="0" w:color="000000"/>
+              <w:bottom w:val="single" w:sz="4" w:space="0" w:color="000000"/>
+            </w:tcBorders>
+          </w:tcPr>
+          <w:p>
+            <w:pPr>
+              <w:pStyle w:val="Normal"/>
+              <w:bidi w:val="0"/>
+              <w:jc w:val="start"/>
+              <w:rPr/>
+            </w:pPr>
+            <w:r>
+              <w:rPr/>
+              <w:t>Pickup location (</w:t>
+            </w:r>
+            <w:r>
+              <w:rPr>
+                <w:rFonts w:eastAsia="NSimSun" w:cs="Lucida Sans" w:ascii="Bahnschrift SemiBold" w:hAnsi="Bahnschrift SemiBold"/>
+                <w:color w:val="auto"/>
+                <w:kern w:val="2"/>
+                <w:sz w:val="24"/>
+                <w:szCs w:val="24"/>
+                <w:lang w:val="en-US" w:eastAsia="zh-CN" w:bidi="hi-IN"/>
+              </w:rPr>
+              <w:t>source</w:t>
+            </w:r>
+            <w:r>
+              <w:rPr/>
+              <w:t>)</w:t>
+            </w:r>
+          </w:p>
+          <w:p>
+            <w:pPr>
+              <w:pStyle w:val="Normal"/>
+              <w:bidi w:val="0"/>
+              <w:jc w:val="start"/>
+              <w:rPr/>
+            </w:pPr>
+            <w:r>
+              <w:rPr/>
+              <w:t>Destination (</w:t>
+            </w:r>
+            <w:r>
+              <w:rPr>
+                <w:rFonts w:eastAsia="NSimSun" w:cs="Lucida Sans" w:ascii="Bahnschrift SemiBold" w:hAnsi="Bahnschrift SemiBold"/>
+                <w:color w:val="auto"/>
+                <w:kern w:val="2"/>
+                <w:sz w:val="24"/>
+                <w:szCs w:val="24"/>
+                <w:lang w:val="en-US" w:eastAsia="zh-CN" w:bidi="hi-IN"/>
+              </w:rPr>
+              <w:t>destination</w:t>
+            </w:r>
+            <w:r>
+              <w:rPr/>
+              <w:t>)</w:t>
+            </w:r>
+          </w:p>
+          <w:p>
+            <w:pPr>
+              <w:pStyle w:val="Normal"/>
+              <w:bidi w:val="0"/>
+              <w:jc w:val="start"/>
+              <w:rPr/>
+            </w:pPr>
+            <w:r>
+              <w:rPr/>
+              <w:t>Distance (</w:t>
+            </w:r>
+            <w:r>
+              <w:rPr>
+                <w:rFonts w:eastAsia="NSimSun" w:cs="Lucida Sans" w:ascii="Bahnschrift SemiBold" w:hAnsi="Bahnschrift SemiBold"/>
+                <w:color w:val="auto"/>
+                <w:kern w:val="2"/>
+                <w:sz w:val="24"/>
+                <w:szCs w:val="24"/>
+                <w:lang w:val="en-US" w:eastAsia="zh-CN" w:bidi="hi-IN"/>
+              </w:rPr>
+              <w:t>distancetravelled</w:t>
+            </w:r>
+            <w:r>
+              <w:rPr/>
+              <w:t>)</w:t>
+            </w:r>
+          </w:p>
+          <w:p>
+            <w:pPr>
+              <w:pStyle w:val="Normal"/>
+              <w:bidi w:val="0"/>
+              <w:jc w:val="start"/>
+              <w:rPr/>
+            </w:pPr>
+            <w:r>
+              <w:rPr/>
+              <w:t>Rate (</w:t>
+            </w:r>
+            <w:r>
+              <w:rPr>
+                <w:rFonts w:eastAsia="NSimSun" w:cs="Lucida Sans" w:ascii="Bahnschrift SemiBold" w:hAnsi="Bahnschrift SemiBold"/>
+                <w:color w:val="auto"/>
+                <w:kern w:val="2"/>
+                <w:sz w:val="24"/>
+                <w:szCs w:val="24"/>
+                <w:lang w:val="en-US" w:eastAsia="zh-CN" w:bidi="hi-IN"/>
+              </w:rPr>
+              <w:t>ratepermile</w:t>
+            </w:r>
+            <w:r>
+              <w:rPr/>
+              <w:t>)</w:t>
+            </w:r>
+          </w:p>
+          <w:p>
+            <w:pPr>
+              <w:pStyle w:val="Normal"/>
+              <w:bidi w:val="0"/>
+              <w:jc w:val="start"/>
+              <w:rPr/>
+            </w:pPr>
+            <w:r>
+              <w:rPr/>
+              <w:t>Final Amount (</w:t>
+            </w:r>
+            <w:r>
+              <w:rPr>
+                <w:rFonts w:eastAsia="NSimSun" w:cs="Lucida Sans" w:ascii="Bahnschrift SemiBold" w:hAnsi="Bahnschrift SemiBold"/>
+                <w:color w:val="auto"/>
+                <w:kern w:val="2"/>
+                <w:sz w:val="24"/>
+                <w:szCs w:val="24"/>
+                <w:lang w:val="en-US" w:eastAsia="zh-CN" w:bidi="hi-IN"/>
+              </w:rPr>
+              <w:t>finalamt</w:t>
+            </w:r>
+            <w:r>
+              <w:rPr/>
+              <w:t>)</w:t>
+            </w:r>
+          </w:p>
+          <w:p>
+            <w:pPr>
+              <w:pStyle w:val="Normal"/>
+              <w:bidi w:val="0"/>
+              <w:jc w:val="start"/>
+              <w:rPr/>
+            </w:pPr>
+            <w:r>
+              <w:rPr/>
+              <w:t>Email (</w:t>
+            </w:r>
+            <w:r>
+              <w:rPr>
+                <w:rFonts w:eastAsia="NSimSun" w:cs="Lucida Sans" w:ascii="Bahnschrift SemiBold" w:hAnsi="Bahnschrift SemiBold"/>
+                <w:color w:val="auto"/>
+                <w:kern w:val="2"/>
+                <w:sz w:val="24"/>
+                <w:szCs w:val="24"/>
+                <w:lang w:val="en-US" w:eastAsia="zh-CN" w:bidi="hi-IN"/>
+              </w:rPr>
+              <w:t>email</w:t>
+            </w:r>
+            <w:r>
+              <w:rPr/>
+              <w:t xml:space="preserve">) </w:t>
+            </w:r>
+          </w:p>
+        </w:tc>
+        <w:tc>
+          <w:tcPr>
+            <w:tcW w:w="4429" w:type="dxa"/>
+            <w:tcBorders>
+              <w:start w:val="single" w:sz="4" w:space="0" w:color="000000"/>
+              <w:bottom w:val="single" w:sz="4" w:space="0" w:color="000000"/>
+              <w:end w:val="single" w:sz="4" w:space="0" w:color="000000"/>
+            </w:tcBorders>
+          </w:tcPr>
+          <w:p>
+            <w:pPr>
+              <w:pStyle w:val="Normal"/>
+              <w:bidi w:val="0"/>
+              <w:jc w:val="start"/>
+              <w:rPr/>
+            </w:pPr>
+            <w:r>
+              <w:rPr/>
+              <w:t>Name (</w:t>
+            </w:r>
+            <w:r>
+              <w:rPr>
+                <w:rFonts w:ascii="Bahnschrift SemiBold" w:hAnsi="Bahnschrift SemiBold"/>
+              </w:rPr>
+              <w:t>customer_name</w:t>
+            </w:r>
+            <w:r>
+              <w:rPr/>
+              <w:t>)</w:t>
+            </w:r>
+          </w:p>
+          <w:p>
+            <w:pPr>
+              <w:pStyle w:val="Normal"/>
+              <w:bidi w:val="0"/>
+              <w:jc w:val="start"/>
+              <w:rPr/>
+            </w:pPr>
+            <w:r>
+              <w:rPr/>
+              <w:t>Email (</w:t>
+            </w:r>
+            <w:r>
+              <w:rPr>
+                <w:rFonts w:ascii="Bahnschrift SemiBold" w:hAnsi="Bahnschrift SemiBold"/>
+              </w:rPr>
+              <w:t>email</w:t>
+            </w:r>
+            <w:r>
+              <w:rPr/>
+              <w:t>)</w:t>
+            </w:r>
+          </w:p>
+          <w:p>
+            <w:pPr>
+              <w:pStyle w:val="Normal"/>
+              <w:bidi w:val="0"/>
+              <w:jc w:val="start"/>
+              <w:rPr/>
+            </w:pPr>
+            <w:r>
+              <w:rPr/>
+              <w:t>Phone Number (</w:t>
+            </w:r>
+            <w:r>
+              <w:rPr>
+                <w:rFonts w:ascii="Bahnschrift SemiBold" w:hAnsi="Bahnschrift SemiBold"/>
+              </w:rPr>
+              <w:t>phone_number</w:t>
+            </w:r>
+            <w:r>
+              <w:rPr/>
+              <w:t>)</w:t>
+            </w:r>
+          </w:p>
+          <w:p>
+            <w:pPr>
+              <w:pStyle w:val="Normal"/>
+              <w:bidi w:val="0"/>
+              <w:jc w:val="start"/>
+              <w:rPr/>
+            </w:pPr>
+            <w:r>
+              <w:rPr/>
+              <w:t>Payment Method (</w:t>
+            </w:r>
+            <w:r>
+              <w:rPr>
+                <w:rFonts w:ascii="Bahnschrift SemiBold" w:hAnsi="Bahnschrift SemiBold"/>
+              </w:rPr>
+              <w:t>payment_method</w:t>
+            </w:r>
+            <w:r>
+              <w:rPr/>
+              <w:t>)</w:t>
+            </w:r>
+          </w:p>
+        </w:tc>
+      </w:tr>
+    </w:tbl>
+    <w:p>
+      <w:pPr>
+        <w:pStyle w:val="BodyText"/>
+        <w:widowControl/>
+        <w:suppressAutoHyphens w:val="true"/>
         <w:bidi w:val="0"/>
+        <w:ind w:hanging="0" w:start="0"/>
         <w:jc w:val="start"/>
-        <w:rPr/>
-      </w:pPr>
-      <w:r>
-        <w:rPr/>
-        <w:t>Pickup location (Source)</w:t>
-      </w:r>
-    </w:p>
-    <w:p>
-      <w:pPr>
-        <w:pStyle w:val="Normal"/>
-        <w:bidi w:val="0"/>
-        <w:jc w:val="start"/>
-        <w:rPr/>
-      </w:pPr>
-      <w:r>
-        <w:rPr/>
-        <w:t>Destination</w:t>
-      </w:r>
-    </w:p>
-    <w:p>
-      <w:pPr>
-        <w:pStyle w:val="Normal"/>
-        <w:bidi w:val="0"/>
-        <w:jc w:val="start"/>
-        <w:rPr/>
-      </w:pPr>
-      <w:r>
-        <w:rPr/>
-        <w:t>Distance</w:t>
-      </w:r>
-    </w:p>
-    <w:p>
-      <w:pPr>
-        <w:pStyle w:val="Normal"/>
-        <w:bidi w:val="0"/>
-        <w:jc w:val="start"/>
-        <w:rPr/>
-      </w:pPr>
-      <w:r>
-        <w:rPr/>
-        <w:t>Rate</w:t>
-      </w:r>
-    </w:p>
-    <w:p>
-      <w:pPr>
-        <w:pStyle w:val="Normal"/>
-        <w:bidi w:val="0"/>
-        <w:jc w:val="start"/>
-        <w:rPr/>
-      </w:pPr>
-      <w:r>
-        <w:rPr/>
-        <w:t>Final Amount</w:t>
-      </w:r>
-    </w:p>
-    <w:p>
-      <w:pPr>
-        <w:pStyle w:val="Normal"/>
-        <w:bidi w:val="0"/>
-        <w:jc w:val="start"/>
-        <w:rPr/>
-      </w:pPr>
-      <w:r>
-        <w:rPr/>
+        <w:rPr>
+          <w:rFonts w:ascii="Liberation Sans" w:hAnsi="Liberation Sans" w:eastAsia="Microsoft YaHei" w:cs="Lucida Sans"/>
+          <w:color w:val="auto"/>
+          <w:kern w:val="2"/>
+          <w:lang w:val="en-US" w:eastAsia="zh-CN" w:bidi="hi-IN"/>
+        </w:rPr>
+      </w:pPr>
+      <w:r>
+        <w:rPr>
+          <w:rFonts w:eastAsia="Microsoft YaHei" w:cs="Lucida Sans" w:ascii="Liberation Sans" w:hAnsi="Liberation Sans"/>
+          <w:color w:val="auto"/>
+          <w:kern w:val="2"/>
+          <w:lang w:val="en-US" w:eastAsia="zh-CN" w:bidi="hi-IN"/>
+        </w:rPr>
       </w:r>
     </w:p>
     <w:p>
       <w:pPr>
         <w:pStyle w:val="Heading3"/>
+        <w:keepNext w:val="true"/>
+        <w:widowControl/>
         <w:numPr>
           <w:ilvl w:val="2"/>
           <w:numId w:val="1"/>
         </w:numPr>
+        <w:suppressAutoHyphens w:val="true"/>
         <w:bidi w:val="0"/>
         <w:ind w:hanging="0" w:start="0"/>
         <w:jc w:val="start"/>
         <w:rPr/>
       </w:pPr>
       <w:r>
-        <w:rPr/>
-        <w:t>Architecture</w:t>
+        <w:rPr>
+          <w:rFonts w:eastAsia="Microsoft YaHei" w:cs="Lucida Sans"/>
+          <w:color w:val="auto"/>
+          <w:kern w:val="2"/>
+          <w:lang w:val="en-US" w:eastAsia="zh-CN" w:bidi="hi-IN"/>
+        </w:rPr>
+        <w:t>Fare Calculator</w:t>
       </w:r>
     </w:p>
     <w:p>
@@ -727,7 +1042,7 @@
       </w:pPr>
       <w:r>
         <w:rPr/>
-        <w:t>Eureka Server</w:t>
+        <w:t>Pickup location (Source)</w:t>
       </w:r>
     </w:p>
     <w:p>
@@ -739,11 +1054,7 @@
       </w:pPr>
       <w:r>
         <w:rPr/>
-        <w:t xml:space="preserve">Micro-Service #1 – Booking </w:t>
-      </w:r>
-      <w:r>
-        <w:rPr/>
-        <w:t>(contains both Book and Customer class)</w:t>
+        <w:t>Destination</w:t>
       </w:r>
     </w:p>
     <w:p>
@@ -755,11 +1066,7 @@
       </w:pPr>
       <w:r>
         <w:rPr/>
-        <w:t xml:space="preserve">Micro-Service #2 – </w:t>
-      </w:r>
-      <w:r>
-        <w:rPr/>
-        <w:t>Fare Calculation (takes details from booking class and returns all necessary details)</w:t>
+        <w:t>Distance</w:t>
       </w:r>
     </w:p>
     <w:p>
@@ -771,7 +1078,7 @@
       </w:pPr>
       <w:r>
         <w:rPr/>
-        <w:t>Database – MySQL</w:t>
+        <w:t>Rate</w:t>
       </w:r>
     </w:p>
     <w:p>
@@ -783,18 +1090,7 @@
       </w:pPr>
       <w:r>
         <w:rPr/>
-        <w:t>View Technology – Thymeleaf</w:t>
-      </w:r>
-    </w:p>
-    <w:p>
-      <w:pPr>
-        <w:pStyle w:val="Normal"/>
-        <w:bidi w:val="0"/>
-        <w:jc w:val="start"/>
-        <w:rPr/>
-      </w:pPr>
-      <w:r>
-        <w:rPr/>
+        <w:t>Final Amount</w:t>
       </w:r>
     </w:p>
     <w:p>
@@ -949,7 +1245,7 @@
             </w:pPr>
             <w:r>
               <w:rPr/>
-              <w:t>Customer micro-service</w:t>
+              <w:t>Booking micro-service</w:t>
             </w:r>
           </w:p>
         </w:tc>
@@ -991,7 +1287,7 @@
             </w:pPr>
             <w:r>
               <w:rPr/>
-              <w:t>Booking micro-service</w:t>
+              <w:t>Fare Calculator micro-service</w:t>
             </w:r>
           </w:p>
         </w:tc>
@@ -1011,7 +1307,7 @@
             </w:pPr>
             <w:r>
               <w:rPr/>
-              <w:t>8762</w:t>
+              <w:t>8763</w:t>
             </w:r>
           </w:p>
         </w:tc>
@@ -1033,6 +1329,48 @@
             </w:pPr>
             <w:r>
               <w:rPr/>
+              <w:t>View micro-service</w:t>
+            </w:r>
+          </w:p>
+        </w:tc>
+        <w:tc>
+          <w:tcPr>
+            <w:tcW w:w="4986" w:type="dxa"/>
+            <w:tcBorders>
+              <w:start w:val="single" w:sz="4" w:space="0" w:color="000000"/>
+              <w:bottom w:val="single" w:sz="4" w:space="0" w:color="000000"/>
+              <w:end w:val="single" w:sz="4" w:space="0" w:color="000000"/>
+            </w:tcBorders>
+          </w:tcPr>
+          <w:p>
+            <w:pPr>
+              <w:pStyle w:val="TableContents"/>
+              <w:rPr/>
+            </w:pPr>
+            <w:r>
+              <w:rPr/>
+              <w:t>8764</w:t>
+            </w:r>
+          </w:p>
+        </w:tc>
+      </w:tr>
+      <w:tr>
+        <w:trPr/>
+        <w:tc>
+          <w:tcPr>
+            <w:tcW w:w="4985" w:type="dxa"/>
+            <w:tcBorders>
+              <w:start w:val="single" w:sz="4" w:space="0" w:color="000000"/>
+              <w:bottom w:val="single" w:sz="4" w:space="0" w:color="000000"/>
+            </w:tcBorders>
+          </w:tcPr>
+          <w:p>
+            <w:pPr>
+              <w:pStyle w:val="TableContents"/>
+              <w:rPr/>
+            </w:pPr>
+            <w:r>
+              <w:rPr/>
               <w:t>MySQL database name</w:t>
             </w:r>
           </w:p>
@@ -1075,7 +1413,12 @@
         </w:rPr>
       </w:pPr>
       <w:r>
-        <w:rPr/>
+        <w:rPr>
+          <w:rFonts w:eastAsia="Microsoft YaHei" w:cs="Lucida Sans" w:ascii="Liberation Sans" w:hAnsi="Liberation Sans"/>
+          <w:color w:val="auto"/>
+          <w:kern w:val="2"/>
+          <w:lang w:val="en-US" w:eastAsia="zh-CN" w:bidi="hi-IN"/>
+        </w:rPr>
       </w:r>
     </w:p>
     <w:p>
@@ -1105,16 +1448,7 @@
           <w:kern w:val="2"/>
           <w:lang w:val="en-US" w:eastAsia="zh-CN" w:bidi="hi-IN"/>
         </w:rPr>
-        <w:t xml:space="preserve">Eureka Server </w:t>
-      </w:r>
-      <w:r>
-        <w:rPr>
-          <w:rFonts w:eastAsia="Microsoft YaHei" w:cs="Lucida Sans"/>
-          <w:color w:val="auto"/>
-          <w:kern w:val="2"/>
-          <w:lang w:val="en-US" w:eastAsia="zh-CN" w:bidi="hi-IN"/>
-        </w:rPr>
-        <w:t>(Spring Initializr)</w:t>
+        <w:t>Eureka Server (Spring Initializr)</w:t>
       </w:r>
     </w:p>
     <w:p>
@@ -1196,16 +1530,7 @@
           <w:kern w:val="2"/>
           <w:lang w:val="en-US" w:eastAsia="zh-CN" w:bidi="hi-IN"/>
         </w:rPr>
-        <w:t>Booking</w:t>
-      </w:r>
-      <w:r>
-        <w:rPr>
-          <w:rFonts w:eastAsia="Microsoft YaHei" w:cs="Lucida Sans"/>
-          <w:color w:val="auto"/>
-          <w:kern w:val="2"/>
-          <w:lang w:val="en-US" w:eastAsia="zh-CN" w:bidi="hi-IN"/>
-        </w:rPr>
-        <w:t xml:space="preserve"> Project (Spring Initializr)</w:t>
+        <w:t>Booking Project (Spring Initializr)</w:t>
       </w:r>
     </w:p>
     <w:p>
@@ -1305,6 +1630,12 @@
         </w:rPr>
       </w:pPr>
       <w:r>
+        <w:rPr>
+          <w:rFonts w:eastAsia="Microsoft YaHei" w:cs="Lucida Sans" w:ascii="Liberation Sans" w:hAnsi="Liberation Sans"/>
+          <w:color w:val="auto"/>
+          <w:kern w:val="2"/>
+          <w:lang w:val="en-US" w:eastAsia="zh-CN" w:bidi="hi-IN"/>
+        </w:rPr>
         <w:drawing>
           <wp:anchor behindDoc="0" distT="0" distB="0" distL="0" distR="0" simplePos="0" locked="0" layoutInCell="0" allowOverlap="1" relativeHeight="2">
             <wp:simplePos x="0" y="0"/>
@@ -1352,36 +1683,6 @@
           </wp:anchor>
         </w:drawing>
       </w:r>
-      <w:r>
-        <w:rPr>
-          <w:rFonts w:eastAsia="Microsoft YaHei" w:cs="Lucida Sans" w:ascii="Liberation Sans" w:hAnsi="Liberation Sans"/>
-          <w:color w:val="auto"/>
-          <w:kern w:val="2"/>
-          <w:lang w:val="en-US" w:eastAsia="zh-CN" w:bidi="hi-IN"/>
-        </w:rPr>
-        <w:br/>
-      </w:r>
-    </w:p>
-    <w:p>
-      <w:pPr>
-        <w:pStyle w:val="Normal"/>
-        <w:bidi w:val="0"/>
-        <w:jc w:val="start"/>
-        <w:rPr>
-          <w:rFonts w:ascii="Liberation Sans" w:hAnsi="Liberation Sans" w:eastAsia="Microsoft YaHei" w:cs="Lucida Sans"/>
-          <w:color w:val="auto"/>
-          <w:kern w:val="2"/>
-          <w:lang w:val="en-US" w:eastAsia="zh-CN" w:bidi="hi-IN"/>
-        </w:rPr>
-      </w:pPr>
-      <w:r>
-        <w:rPr>
-          <w:rFonts w:eastAsia="Microsoft YaHei" w:cs="Lucida Sans" w:ascii="Liberation Sans" w:hAnsi="Liberation Sans"/>
-          <w:color w:val="auto"/>
-          <w:kern w:val="2"/>
-          <w:lang w:val="en-US" w:eastAsia="zh-CN" w:bidi="hi-IN"/>
-        </w:rPr>
-      </w:r>
     </w:p>
     <w:p>
       <w:pPr>
@@ -1421,7 +1722,6 @@
         <w:rPr/>
       </w:pPr>
       <w:r>
-        <w:rPr/>
         <w:drawing>
           <wp:anchor behindDoc="0" distT="0" distB="0" distL="0" distR="0" simplePos="0" locked="0" layoutInCell="0" allowOverlap="1" relativeHeight="4">
             <wp:simplePos x="0" y="0"/>
@@ -1469,6 +1769,1108 @@
           </wp:anchor>
         </w:drawing>
       </w:r>
+      <w:r>
+        <w:rPr/>
+        <w:br/>
+      </w:r>
+      <w:r>
+        <w:rPr>
+          <w:rFonts w:eastAsia="Microsoft YaHei" w:cs="Lucida Sans" w:ascii="Liberation Sans" w:hAnsi="Liberation Sans"/>
+          <w:b/>
+          <w:bCs/>
+          <w:color w:val="auto"/>
+          <w:kern w:val="2"/>
+          <w:sz w:val="28"/>
+          <w:szCs w:val="28"/>
+          <w:lang w:val="en-US" w:eastAsia="zh-CN" w:bidi="hi-IN"/>
+        </w:rPr>
+        <w:t>Cab Bubby View (Spring Initializr)</w:t>
+      </w:r>
+    </w:p>
+    <w:p>
+      <w:pPr>
+        <w:pStyle w:val="Heading1"/>
+        <w:numPr>
+          <w:ilvl w:val="0"/>
+          <w:numId w:val="1"/>
+        </w:numPr>
+        <w:ind w:hanging="0" w:start="0"/>
+        <w:rPr/>
+      </w:pPr>
+      <w:r>
+        <w:drawing>
+          <wp:anchor behindDoc="0" distT="0" distB="0" distL="0" distR="0" simplePos="0" locked="0" layoutInCell="0" allowOverlap="1" relativeHeight="5">
+            <wp:simplePos x="0" y="0"/>
+            <wp:positionH relativeFrom="column">
+              <wp:align>center</wp:align>
+            </wp:positionH>
+            <wp:positionV relativeFrom="paragraph">
+              <wp:posOffset>635</wp:posOffset>
+            </wp:positionV>
+            <wp:extent cx="6332220" cy="3917315"/>
+            <wp:effectExtent l="0" t="0" r="0" b="0"/>
+            <wp:wrapSquare wrapText="largest"/>
+            <wp:docPr id="4" name="Image1" descr="" title=""/>
+            <wp:cNvGraphicFramePr>
+              <a:graphicFrameLocks xmlns:a="http://schemas.openxmlformats.org/drawingml/2006/main" noChangeAspect="1"/>
+            </wp:cNvGraphicFramePr>
+            <a:graphic xmlns:a="http://schemas.openxmlformats.org/drawingml/2006/main">
+              <a:graphicData uri="http://schemas.openxmlformats.org/drawingml/2006/picture">
+                <pic:pic xmlns:pic="http://schemas.openxmlformats.org/drawingml/2006/picture">
+                  <pic:nvPicPr>
+                    <pic:cNvPr id="4" name="Image1" descr="" title=""/>
+                    <pic:cNvPicPr>
+                      <a:picLocks noChangeAspect="1" noChangeArrowheads="1"/>
+                    </pic:cNvPicPr>
+                  </pic:nvPicPr>
+                  <pic:blipFill>
+                    <a:blip r:embed="rId5"/>
+                    <a:stretch>
+                      <a:fillRect/>
+                    </a:stretch>
+                  </pic:blipFill>
+                  <pic:spPr bwMode="auto">
+                    <a:xfrm>
+                      <a:off x="0" y="0"/>
+                      <a:ext cx="6332220" cy="3917315"/>
+                    </a:xfrm>
+                    <a:prstGeom prst="rect">
+                      <a:avLst/>
+                    </a:prstGeom>
+                    <a:noFill/>
+                  </pic:spPr>
+                </pic:pic>
+              </a:graphicData>
+            </a:graphic>
+          </wp:anchor>
+        </w:drawing>
+      </w:r>
+      <w:r>
+        <w:rPr/>
+        <w:br/>
+        <w:t>Demo</w:t>
+      </w:r>
+    </w:p>
+    <w:p>
+      <w:pPr>
+        <w:pStyle w:val="Heading2"/>
+        <w:numPr>
+          <w:ilvl w:val="1"/>
+          <w:numId w:val="1"/>
+        </w:numPr>
+        <w:ind w:hanging="0" w:start="0"/>
+        <w:rPr/>
+      </w:pPr>
+      <w:r>
+        <w:rPr/>
+        <w:t xml:space="preserve">Scenario 1: </w:t>
+      </w:r>
+      <w:r>
+        <w:rPr>
+          <w:b w:val="false"/>
+          <w:bCs w:val="false"/>
+        </w:rPr>
+        <w:t xml:space="preserve">Adding Customer </w:t>
+      </w:r>
+    </w:p>
+    <w:p>
+      <w:pPr>
+        <w:pStyle w:val="Normal"/>
+        <w:numPr>
+          <w:ilvl w:val="0"/>
+          <w:numId w:val="2"/>
+        </w:numPr>
+        <w:rPr/>
+      </w:pPr>
+      <w:r>
+        <w:rPr/>
+        <w:t>Main landing page (index.html)</w:t>
+      </w:r>
+    </w:p>
+    <w:p>
+      <w:pPr>
+        <w:pStyle w:val="Normal"/>
+        <w:rPr/>
+      </w:pPr>
+      <w:r>
+        <w:rPr/>
+      </w:r>
+    </w:p>
+    <w:p>
+      <w:pPr>
+        <w:pStyle w:val="Normal"/>
+        <w:rPr/>
+      </w:pPr>
+      <w:r>
+        <w:rPr/>
+        <w:drawing>
+          <wp:anchor behindDoc="0" distT="0" distB="0" distL="0" distR="0" simplePos="0" locked="0" layoutInCell="0" allowOverlap="1" relativeHeight="6">
+            <wp:simplePos x="0" y="0"/>
+            <wp:positionH relativeFrom="column">
+              <wp:posOffset>875030</wp:posOffset>
+            </wp:positionH>
+            <wp:positionV relativeFrom="paragraph">
+              <wp:posOffset>635</wp:posOffset>
+            </wp:positionV>
+            <wp:extent cx="4342130" cy="1989455"/>
+            <wp:effectExtent l="0" t="0" r="0" b="0"/>
+            <wp:wrapTopAndBottom/>
+            <wp:docPr id="5" name="Image5 Copy 1" descr="" title=""/>
+            <wp:cNvGraphicFramePr>
+              <a:graphicFrameLocks xmlns:a="http://schemas.openxmlformats.org/drawingml/2006/main" noChangeAspect="1"/>
+            </wp:cNvGraphicFramePr>
+            <a:graphic xmlns:a="http://schemas.openxmlformats.org/drawingml/2006/main">
+              <a:graphicData uri="http://schemas.openxmlformats.org/drawingml/2006/picture">
+                <pic:pic xmlns:pic="http://schemas.openxmlformats.org/drawingml/2006/picture">
+                  <pic:nvPicPr>
+                    <pic:cNvPr id="5" name="Image5 Copy 1" descr="" title=""/>
+                    <pic:cNvPicPr>
+                      <a:picLocks noChangeAspect="1" noChangeArrowheads="1"/>
+                    </pic:cNvPicPr>
+                  </pic:nvPicPr>
+                  <pic:blipFill>
+                    <a:blip r:embed="rId6"/>
+                    <a:stretch>
+                      <a:fillRect/>
+                    </a:stretch>
+                  </pic:blipFill>
+                  <pic:spPr bwMode="auto">
+                    <a:xfrm>
+                      <a:off x="0" y="0"/>
+                      <a:ext cx="4342130" cy="1989455"/>
+                    </a:xfrm>
+                    <a:prstGeom prst="rect">
+                      <a:avLst/>
+                    </a:prstGeom>
+                    <a:noFill/>
+                  </pic:spPr>
+                </pic:pic>
+              </a:graphicData>
+            </a:graphic>
+          </wp:anchor>
+        </w:drawing>
+      </w:r>
+    </w:p>
+    <w:p>
+      <w:pPr>
+        <w:pStyle w:val="Normal"/>
+        <w:numPr>
+          <w:ilvl w:val="0"/>
+          <w:numId w:val="2"/>
+        </w:numPr>
+        <w:rPr/>
+      </w:pPr>
+      <w:r>
+        <w:rPr/>
+        <w:t>Click “Customer Portal” and click “Create Account”.</w:t>
+      </w:r>
+    </w:p>
+    <w:p>
+      <w:pPr>
+        <w:pStyle w:val="Normal"/>
+        <w:rPr/>
+      </w:pPr>
+      <w:r>
+        <w:rPr/>
+        <w:drawing>
+          <wp:anchor behindDoc="0" distT="0" distB="0" distL="0" distR="0" simplePos="0" locked="0" layoutInCell="0" allowOverlap="1" relativeHeight="7">
+            <wp:simplePos x="0" y="0"/>
+            <wp:positionH relativeFrom="column">
+              <wp:align>center</wp:align>
+            </wp:positionH>
+            <wp:positionV relativeFrom="paragraph">
+              <wp:posOffset>635</wp:posOffset>
+            </wp:positionV>
+            <wp:extent cx="3469640" cy="4286885"/>
+            <wp:effectExtent l="0" t="0" r="0" b="0"/>
+            <wp:wrapTopAndBottom/>
+            <wp:docPr id="6" name="Image6" descr="" title=""/>
+            <wp:cNvGraphicFramePr>
+              <a:graphicFrameLocks xmlns:a="http://schemas.openxmlformats.org/drawingml/2006/main" noChangeAspect="1"/>
+            </wp:cNvGraphicFramePr>
+            <a:graphic xmlns:a="http://schemas.openxmlformats.org/drawingml/2006/main">
+              <a:graphicData uri="http://schemas.openxmlformats.org/drawingml/2006/picture">
+                <pic:pic xmlns:pic="http://schemas.openxmlformats.org/drawingml/2006/picture">
+                  <pic:nvPicPr>
+                    <pic:cNvPr id="6" name="Image6" descr="" title=""/>
+                    <pic:cNvPicPr>
+                      <a:picLocks noChangeAspect="1" noChangeArrowheads="1"/>
+                    </pic:cNvPicPr>
+                  </pic:nvPicPr>
+                  <pic:blipFill>
+                    <a:blip r:embed="rId7"/>
+                    <a:stretch>
+                      <a:fillRect/>
+                    </a:stretch>
+                  </pic:blipFill>
+                  <pic:spPr bwMode="auto">
+                    <a:xfrm>
+                      <a:off x="0" y="0"/>
+                      <a:ext cx="3469640" cy="4286885"/>
+                    </a:xfrm>
+                    <a:prstGeom prst="rect">
+                      <a:avLst/>
+                    </a:prstGeom>
+                    <a:noFill/>
+                  </pic:spPr>
+                </pic:pic>
+              </a:graphicData>
+            </a:graphic>
+          </wp:anchor>
+        </w:drawing>
+      </w:r>
+    </w:p>
+    <w:p>
+      <w:pPr>
+        <w:pStyle w:val="Normal"/>
+        <w:numPr>
+          <w:ilvl w:val="0"/>
+          <w:numId w:val="0"/>
+        </w:numPr>
+        <w:ind w:hanging="0" w:start="720"/>
+        <w:rPr/>
+      </w:pPr>
+      <w:r>
+        <w:rPr/>
+      </w:r>
+    </w:p>
+    <w:p>
+      <w:pPr>
+        <w:pStyle w:val="Normal"/>
+        <w:numPr>
+          <w:ilvl w:val="0"/>
+          <w:numId w:val="2"/>
+        </w:numPr>
+        <w:rPr/>
+      </w:pPr>
+      <w:r>
+        <w:rPr/>
+        <w:t>Enter Customer details and click “Create an Account”.</w:t>
+      </w:r>
+    </w:p>
+    <w:p>
+      <w:pPr>
+        <w:pStyle w:val="Normal"/>
+        <w:rPr/>
+      </w:pPr>
+      <w:r>
+        <w:rPr/>
+        <w:drawing>
+          <wp:anchor behindDoc="0" distT="0" distB="0" distL="0" distR="0" simplePos="0" locked="0" layoutInCell="0" allowOverlap="1" relativeHeight="8">
+            <wp:simplePos x="0" y="0"/>
+            <wp:positionH relativeFrom="column">
+              <wp:align>center</wp:align>
+            </wp:positionH>
+            <wp:positionV relativeFrom="paragraph">
+              <wp:posOffset>635</wp:posOffset>
+            </wp:positionV>
+            <wp:extent cx="2880995" cy="3491865"/>
+            <wp:effectExtent l="0" t="0" r="0" b="0"/>
+            <wp:wrapTopAndBottom/>
+            <wp:docPr id="7" name="Image7" descr="" title=""/>
+            <wp:cNvGraphicFramePr>
+              <a:graphicFrameLocks xmlns:a="http://schemas.openxmlformats.org/drawingml/2006/main" noChangeAspect="1"/>
+            </wp:cNvGraphicFramePr>
+            <a:graphic xmlns:a="http://schemas.openxmlformats.org/drawingml/2006/main">
+              <a:graphicData uri="http://schemas.openxmlformats.org/drawingml/2006/picture">
+                <pic:pic xmlns:pic="http://schemas.openxmlformats.org/drawingml/2006/picture">
+                  <pic:nvPicPr>
+                    <pic:cNvPr id="7" name="Image7" descr="" title=""/>
+                    <pic:cNvPicPr>
+                      <a:picLocks noChangeAspect="1" noChangeArrowheads="1"/>
+                    </pic:cNvPicPr>
+                  </pic:nvPicPr>
+                  <pic:blipFill>
+                    <a:blip r:embed="rId8"/>
+                    <a:stretch>
+                      <a:fillRect/>
+                    </a:stretch>
+                  </pic:blipFill>
+                  <pic:spPr bwMode="auto">
+                    <a:xfrm>
+                      <a:off x="0" y="0"/>
+                      <a:ext cx="2880995" cy="3491865"/>
+                    </a:xfrm>
+                    <a:prstGeom prst="rect">
+                      <a:avLst/>
+                    </a:prstGeom>
+                    <a:noFill/>
+                  </pic:spPr>
+                </pic:pic>
+              </a:graphicData>
+            </a:graphic>
+          </wp:anchor>
+        </w:drawing>
+      </w:r>
+    </w:p>
+    <w:p>
+      <w:pPr>
+        <w:pStyle w:val="Normal"/>
+        <w:numPr>
+          <w:ilvl w:val="0"/>
+          <w:numId w:val="2"/>
+        </w:numPr>
+        <w:rPr/>
+      </w:pPr>
+      <w:r>
+        <w:rPr/>
+        <w:t>Customer details stored in Customer table in MySQL database.</w:t>
+      </w:r>
+    </w:p>
+    <w:p>
+      <w:pPr>
+        <w:pStyle w:val="Normal"/>
+        <w:rPr/>
+      </w:pPr>
+      <w:r>
+        <w:rPr/>
+        <w:drawing>
+          <wp:anchor behindDoc="0" distT="0" distB="0" distL="0" distR="0" simplePos="0" locked="0" layoutInCell="0" allowOverlap="1" relativeHeight="9">
+            <wp:simplePos x="0" y="0"/>
+            <wp:positionH relativeFrom="column">
+              <wp:align>center</wp:align>
+            </wp:positionH>
+            <wp:positionV relativeFrom="paragraph">
+              <wp:posOffset>635</wp:posOffset>
+            </wp:positionV>
+            <wp:extent cx="5295265" cy="3359150"/>
+            <wp:effectExtent l="0" t="0" r="0" b="0"/>
+            <wp:wrapTopAndBottom/>
+            <wp:docPr id="8" name="Image8" descr="" title=""/>
+            <wp:cNvGraphicFramePr>
+              <a:graphicFrameLocks xmlns:a="http://schemas.openxmlformats.org/drawingml/2006/main" noChangeAspect="1"/>
+            </wp:cNvGraphicFramePr>
+            <a:graphic xmlns:a="http://schemas.openxmlformats.org/drawingml/2006/main">
+              <a:graphicData uri="http://schemas.openxmlformats.org/drawingml/2006/picture">
+                <pic:pic xmlns:pic="http://schemas.openxmlformats.org/drawingml/2006/picture">
+                  <pic:nvPicPr>
+                    <pic:cNvPr id="8" name="Image8" descr="" title=""/>
+                    <pic:cNvPicPr>
+                      <a:picLocks noChangeAspect="1" noChangeArrowheads="1"/>
+                    </pic:cNvPicPr>
+                  </pic:nvPicPr>
+                  <pic:blipFill>
+                    <a:blip r:embed="rId9"/>
+                    <a:stretch>
+                      <a:fillRect/>
+                    </a:stretch>
+                  </pic:blipFill>
+                  <pic:spPr bwMode="auto">
+                    <a:xfrm>
+                      <a:off x="0" y="0"/>
+                      <a:ext cx="5295265" cy="3359150"/>
+                    </a:xfrm>
+                    <a:prstGeom prst="rect">
+                      <a:avLst/>
+                    </a:prstGeom>
+                    <a:noFill/>
+                  </pic:spPr>
+                </pic:pic>
+              </a:graphicData>
+            </a:graphic>
+          </wp:anchor>
+        </w:drawing>
+      </w:r>
+    </w:p>
+    <w:p>
+      <w:pPr>
+        <w:pStyle w:val="Heading2"/>
+        <w:numPr>
+          <w:ilvl w:val="0"/>
+          <w:numId w:val="0"/>
+        </w:numPr>
+        <w:ind w:hanging="0" w:start="0"/>
+        <w:rPr/>
+      </w:pPr>
+      <w:r>
+        <w:rPr/>
+        <w:t xml:space="preserve">Scenario 2: </w:t>
+      </w:r>
+      <w:r>
+        <w:rPr>
+          <w:b w:val="false"/>
+          <w:bCs w:val="false"/>
+        </w:rPr>
+        <w:t xml:space="preserve">Deleting Customer </w:t>
+      </w:r>
+    </w:p>
+    <w:p>
+      <w:pPr>
+        <w:pStyle w:val="Normal"/>
+        <w:numPr>
+          <w:ilvl w:val="0"/>
+          <w:numId w:val="1"/>
+        </w:numPr>
+        <w:rPr/>
+      </w:pPr>
+      <w:r>
+        <w:rPr>
+          <w:b/>
+          <w:bCs/>
+        </w:rPr>
+        <w:t xml:space="preserve">Step 1: </w:t>
+      </w:r>
+      <w:r>
+        <w:rPr/>
+        <w:t>Access landing page (index.html)</w:t>
+      </w:r>
+    </w:p>
+    <w:p>
+      <w:pPr>
+        <w:pStyle w:val="Normal"/>
+        <w:numPr>
+          <w:ilvl w:val="0"/>
+          <w:numId w:val="1"/>
+        </w:numPr>
+        <w:rPr/>
+      </w:pPr>
+      <w:r>
+        <w:rPr/>
+      </w:r>
+    </w:p>
+    <w:p>
+      <w:pPr>
+        <w:pStyle w:val="Normal"/>
+        <w:rPr/>
+      </w:pPr>
+      <w:r>
+        <w:rPr/>
+        <w:drawing>
+          <wp:anchor behindDoc="0" distT="0" distB="0" distL="0" distR="0" simplePos="0" locked="0" layoutInCell="0" allowOverlap="1" relativeHeight="15">
+            <wp:simplePos x="0" y="0"/>
+            <wp:positionH relativeFrom="column">
+              <wp:posOffset>875030</wp:posOffset>
+            </wp:positionH>
+            <wp:positionV relativeFrom="paragraph">
+              <wp:posOffset>635</wp:posOffset>
+            </wp:positionV>
+            <wp:extent cx="3649980" cy="1672590"/>
+            <wp:effectExtent l="0" t="0" r="0" b="0"/>
+            <wp:wrapTopAndBottom/>
+            <wp:docPr id="9" name="Image5 Copy 1 Copy 2" descr="" title=""/>
+            <wp:cNvGraphicFramePr>
+              <a:graphicFrameLocks xmlns:a="http://schemas.openxmlformats.org/drawingml/2006/main" noChangeAspect="1"/>
+            </wp:cNvGraphicFramePr>
+            <a:graphic xmlns:a="http://schemas.openxmlformats.org/drawingml/2006/main">
+              <a:graphicData uri="http://schemas.openxmlformats.org/drawingml/2006/picture">
+                <pic:pic xmlns:pic="http://schemas.openxmlformats.org/drawingml/2006/picture">
+                  <pic:nvPicPr>
+                    <pic:cNvPr id="9" name="Image5 Copy 1 Copy 2" descr="" title=""/>
+                    <pic:cNvPicPr>
+                      <a:picLocks noChangeAspect="1" noChangeArrowheads="1"/>
+                    </pic:cNvPicPr>
+                  </pic:nvPicPr>
+                  <pic:blipFill>
+                    <a:blip r:embed="rId10"/>
+                    <a:stretch>
+                      <a:fillRect/>
+                    </a:stretch>
+                  </pic:blipFill>
+                  <pic:spPr bwMode="auto">
+                    <a:xfrm>
+                      <a:off x="0" y="0"/>
+                      <a:ext cx="3649980" cy="1672590"/>
+                    </a:xfrm>
+                    <a:prstGeom prst="rect">
+                      <a:avLst/>
+                    </a:prstGeom>
+                    <a:noFill/>
+                  </pic:spPr>
+                </pic:pic>
+              </a:graphicData>
+            </a:graphic>
+          </wp:anchor>
+        </w:drawing>
+      </w:r>
+    </w:p>
+    <w:p>
+      <w:pPr>
+        <w:pStyle w:val="Normal"/>
+        <w:rPr/>
+      </w:pPr>
+      <w:r>
+        <w:rPr/>
+      </w:r>
+    </w:p>
+    <w:p>
+      <w:pPr>
+        <w:pStyle w:val="Normal"/>
+        <w:numPr>
+          <w:ilvl w:val="0"/>
+          <w:numId w:val="1"/>
+        </w:numPr>
+        <w:rPr/>
+      </w:pPr>
+      <w:r>
+        <w:rPr>
+          <w:b/>
+          <w:bCs/>
+        </w:rPr>
+        <w:t xml:space="preserve">Step 2: </w:t>
+      </w:r>
+      <w:r>
+        <w:rPr/>
+        <w:t>Click ‘Customer Portal’ and click ‘Delete Customer’.</w:t>
+      </w:r>
+    </w:p>
+    <w:p>
+      <w:pPr>
+        <w:pStyle w:val="Normal"/>
+        <w:numPr>
+          <w:ilvl w:val="0"/>
+          <w:numId w:val="1"/>
+        </w:numPr>
+        <w:rPr/>
+      </w:pPr>
+      <w:r>
+        <w:rPr/>
+        <w:drawing>
+          <wp:anchor behindDoc="0" distT="0" distB="0" distL="0" distR="0" simplePos="0" locked="0" layoutInCell="0" allowOverlap="1" relativeHeight="16">
+            <wp:simplePos x="0" y="0"/>
+            <wp:positionH relativeFrom="column">
+              <wp:align>center</wp:align>
+            </wp:positionH>
+            <wp:positionV relativeFrom="paragraph">
+              <wp:posOffset>635</wp:posOffset>
+            </wp:positionV>
+            <wp:extent cx="2311400" cy="2490470"/>
+            <wp:effectExtent l="0" t="0" r="0" b="0"/>
+            <wp:wrapTopAndBottom/>
+            <wp:docPr id="10" name="Image13" descr="" title=""/>
+            <wp:cNvGraphicFramePr>
+              <a:graphicFrameLocks xmlns:a="http://schemas.openxmlformats.org/drawingml/2006/main" noChangeAspect="1"/>
+            </wp:cNvGraphicFramePr>
+            <a:graphic xmlns:a="http://schemas.openxmlformats.org/drawingml/2006/main">
+              <a:graphicData uri="http://schemas.openxmlformats.org/drawingml/2006/picture">
+                <pic:pic xmlns:pic="http://schemas.openxmlformats.org/drawingml/2006/picture">
+                  <pic:nvPicPr>
+                    <pic:cNvPr id="10" name="Image13" descr="" title=""/>
+                    <pic:cNvPicPr>
+                      <a:picLocks noChangeAspect="1" noChangeArrowheads="1"/>
+                    </pic:cNvPicPr>
+                  </pic:nvPicPr>
+                  <pic:blipFill>
+                    <a:blip r:embed="rId11"/>
+                    <a:stretch>
+                      <a:fillRect/>
+                    </a:stretch>
+                  </pic:blipFill>
+                  <pic:spPr bwMode="auto">
+                    <a:xfrm>
+                      <a:off x="0" y="0"/>
+                      <a:ext cx="2311400" cy="2490470"/>
+                    </a:xfrm>
+                    <a:prstGeom prst="rect">
+                      <a:avLst/>
+                    </a:prstGeom>
+                    <a:noFill/>
+                  </pic:spPr>
+                </pic:pic>
+              </a:graphicData>
+            </a:graphic>
+          </wp:anchor>
+        </w:drawing>
+      </w:r>
+    </w:p>
+    <w:p>
+      <w:pPr>
+        <w:pStyle w:val="Normal"/>
+        <w:numPr>
+          <w:ilvl w:val="0"/>
+          <w:numId w:val="1"/>
+        </w:numPr>
+        <w:rPr/>
+      </w:pPr>
+      <w:r>
+        <w:rPr>
+          <w:b/>
+          <w:bCs/>
+        </w:rPr>
+        <w:t xml:space="preserve">Step 3: </w:t>
+      </w:r>
+      <w:r>
+        <w:rPr/>
+        <w:t>Enter ‘Customer ID’ and click ‘Delete Customer’.</w:t>
+      </w:r>
+    </w:p>
+    <w:p>
+      <w:pPr>
+        <w:pStyle w:val="Normal"/>
+        <w:numPr>
+          <w:ilvl w:val="0"/>
+          <w:numId w:val="1"/>
+        </w:numPr>
+        <w:rPr/>
+      </w:pPr>
+      <w:r>
+        <w:rPr/>
+      </w:r>
+    </w:p>
+    <w:p>
+      <w:pPr>
+        <w:pStyle w:val="Normal"/>
+        <w:numPr>
+          <w:ilvl w:val="0"/>
+          <w:numId w:val="1"/>
+        </w:numPr>
+        <w:rPr/>
+      </w:pPr>
+      <w:r>
+        <w:rPr>
+          <w:b/>
+          <w:bCs/>
+        </w:rPr>
+        <w:t xml:space="preserve">Step 4: </w:t>
+      </w:r>
+      <w:r>
+        <w:rPr/>
+        <w:t>Customer details deleted from MySQL table.</w:t>
+      </w:r>
+    </w:p>
+    <w:p>
+      <w:pPr>
+        <w:pStyle w:val="Normal"/>
+        <w:numPr>
+          <w:ilvl w:val="0"/>
+          <w:numId w:val="1"/>
+        </w:numPr>
+        <w:rPr/>
+      </w:pPr>
+      <w:r>
+        <w:rPr/>
+      </w:r>
+    </w:p>
+    <w:p>
+      <w:pPr>
+        <w:pStyle w:val="Normal"/>
+        <w:rPr>
+          <w:i/>
+          <w:i/>
+          <w:iCs/>
+        </w:rPr>
+      </w:pPr>
+      <w:r>
+        <w:rPr>
+          <w:i/>
+          <w:iCs/>
+        </w:rPr>
+        <w:t>Before:</w:t>
+      </w:r>
+    </w:p>
+    <w:p>
+      <w:pPr>
+        <w:pStyle w:val="Normal"/>
+        <w:rPr/>
+      </w:pPr>
+      <w:r>
+        <w:rPr/>
+      </w:r>
+    </w:p>
+    <w:p>
+      <w:pPr>
+        <w:pStyle w:val="Normal"/>
+        <w:rPr/>
+      </w:pPr>
+      <w:r>
+        <w:rPr/>
+        <w:drawing>
+          <wp:anchor behindDoc="0" distT="0" distB="0" distL="0" distR="0" simplePos="0" locked="0" layoutInCell="0" allowOverlap="1" relativeHeight="13">
+            <wp:simplePos x="0" y="0"/>
+            <wp:positionH relativeFrom="column">
+              <wp:align>center</wp:align>
+            </wp:positionH>
+            <wp:positionV relativeFrom="paragraph">
+              <wp:posOffset>635</wp:posOffset>
+            </wp:positionV>
+            <wp:extent cx="6332220" cy="1513840"/>
+            <wp:effectExtent l="0" t="0" r="0" b="0"/>
+            <wp:wrapTopAndBottom/>
+            <wp:docPr id="11" name="Image11" descr="" title=""/>
+            <wp:cNvGraphicFramePr>
+              <a:graphicFrameLocks xmlns:a="http://schemas.openxmlformats.org/drawingml/2006/main" noChangeAspect="1"/>
+            </wp:cNvGraphicFramePr>
+            <a:graphic xmlns:a="http://schemas.openxmlformats.org/drawingml/2006/main">
+              <a:graphicData uri="http://schemas.openxmlformats.org/drawingml/2006/picture">
+                <pic:pic xmlns:pic="http://schemas.openxmlformats.org/drawingml/2006/picture">
+                  <pic:nvPicPr>
+                    <pic:cNvPr id="11" name="Image11" descr="" title=""/>
+                    <pic:cNvPicPr>
+                      <a:picLocks noChangeAspect="1" noChangeArrowheads="1"/>
+                    </pic:cNvPicPr>
+                  </pic:nvPicPr>
+                  <pic:blipFill>
+                    <a:blip r:embed="rId12"/>
+                    <a:stretch>
+                      <a:fillRect/>
+                    </a:stretch>
+                  </pic:blipFill>
+                  <pic:spPr bwMode="auto">
+                    <a:xfrm>
+                      <a:off x="0" y="0"/>
+                      <a:ext cx="6332220" cy="1513840"/>
+                    </a:xfrm>
+                    <a:prstGeom prst="rect">
+                      <a:avLst/>
+                    </a:prstGeom>
+                    <a:noFill/>
+                  </pic:spPr>
+                </pic:pic>
+              </a:graphicData>
+            </a:graphic>
+          </wp:anchor>
+        </w:drawing>
+      </w:r>
+    </w:p>
+    <w:p>
+      <w:pPr>
+        <w:pStyle w:val="Normal"/>
+        <w:rPr>
+          <w:i/>
+          <w:i/>
+          <w:iCs/>
+        </w:rPr>
+      </w:pPr>
+      <w:r>
+        <w:rPr>
+          <w:i/>
+          <w:iCs/>
+        </w:rPr>
+        <w:t>After:</w:t>
+      </w:r>
+    </w:p>
+    <w:p>
+      <w:pPr>
+        <w:pStyle w:val="Normal"/>
+        <w:rPr/>
+      </w:pPr>
+      <w:r>
+        <w:rPr/>
+      </w:r>
+    </w:p>
+    <w:p>
+      <w:pPr>
+        <w:pStyle w:val="Normal"/>
+        <w:rPr/>
+      </w:pPr>
+      <w:r>
+        <w:rPr/>
+        <w:drawing>
+          <wp:anchor behindDoc="0" distT="0" distB="0" distL="0" distR="0" simplePos="0" locked="0" layoutInCell="0" allowOverlap="1" relativeHeight="14">
+            <wp:simplePos x="0" y="0"/>
+            <wp:positionH relativeFrom="column">
+              <wp:align>center</wp:align>
+            </wp:positionH>
+            <wp:positionV relativeFrom="paragraph">
+              <wp:posOffset>635</wp:posOffset>
+            </wp:positionV>
+            <wp:extent cx="6332220" cy="1496695"/>
+            <wp:effectExtent l="0" t="0" r="0" b="0"/>
+            <wp:wrapSquare wrapText="largest"/>
+            <wp:docPr id="12" name="Image12" descr="" title=""/>
+            <wp:cNvGraphicFramePr>
+              <a:graphicFrameLocks xmlns:a="http://schemas.openxmlformats.org/drawingml/2006/main" noChangeAspect="1"/>
+            </wp:cNvGraphicFramePr>
+            <a:graphic xmlns:a="http://schemas.openxmlformats.org/drawingml/2006/main">
+              <a:graphicData uri="http://schemas.openxmlformats.org/drawingml/2006/picture">
+                <pic:pic xmlns:pic="http://schemas.openxmlformats.org/drawingml/2006/picture">
+                  <pic:nvPicPr>
+                    <pic:cNvPr id="12" name="Image12" descr="" title=""/>
+                    <pic:cNvPicPr>
+                      <a:picLocks noChangeAspect="1" noChangeArrowheads="1"/>
+                    </pic:cNvPicPr>
+                  </pic:nvPicPr>
+                  <pic:blipFill>
+                    <a:blip r:embed="rId13"/>
+                    <a:stretch>
+                      <a:fillRect/>
+                    </a:stretch>
+                  </pic:blipFill>
+                  <pic:spPr bwMode="auto">
+                    <a:xfrm>
+                      <a:off x="0" y="0"/>
+                      <a:ext cx="6332220" cy="1496695"/>
+                    </a:xfrm>
+                    <a:prstGeom prst="rect">
+                      <a:avLst/>
+                    </a:prstGeom>
+                    <a:noFill/>
+                  </pic:spPr>
+                </pic:pic>
+              </a:graphicData>
+            </a:graphic>
+          </wp:anchor>
+        </w:drawing>
+      </w:r>
+    </w:p>
+    <w:p>
+      <w:pPr>
+        <w:pStyle w:val="Heading2"/>
+        <w:numPr>
+          <w:ilvl w:val="1"/>
+          <w:numId w:val="1"/>
+        </w:numPr>
+        <w:ind w:hanging="0" w:start="0"/>
+        <w:rPr/>
+      </w:pPr>
+      <w:r>
+        <w:rPr/>
+        <w:t xml:space="preserve">Scenario 3: </w:t>
+      </w:r>
+      <w:r>
+        <w:rPr>
+          <w:b w:val="false"/>
+          <w:bCs w:val="false"/>
+        </w:rPr>
+        <w:t xml:space="preserve">Make a booking </w:t>
+      </w:r>
+    </w:p>
+    <w:p>
+      <w:pPr>
+        <w:pStyle w:val="Normal"/>
+        <w:numPr>
+          <w:ilvl w:val="0"/>
+          <w:numId w:val="1"/>
+        </w:numPr>
+        <w:rPr/>
+      </w:pPr>
+      <w:r>
+        <w:rPr/>
+        <w:t>Access landing page (index.html)</w:t>
+      </w:r>
+    </w:p>
+    <w:p>
+      <w:pPr>
+        <w:pStyle w:val="Normal"/>
+        <w:rPr/>
+      </w:pPr>
+      <w:r>
+        <w:rPr/>
+      </w:r>
+    </w:p>
+    <w:p>
+      <w:pPr>
+        <w:pStyle w:val="Normal"/>
+        <w:rPr/>
+      </w:pPr>
+      <w:r>
+        <w:rPr/>
+        <w:drawing>
+          <wp:anchor behindDoc="0" distT="0" distB="0" distL="0" distR="0" simplePos="0" locked="0" layoutInCell="0" allowOverlap="1" relativeHeight="12">
+            <wp:simplePos x="0" y="0"/>
+            <wp:positionH relativeFrom="column">
+              <wp:posOffset>875030</wp:posOffset>
+            </wp:positionH>
+            <wp:positionV relativeFrom="paragraph">
+              <wp:posOffset>635</wp:posOffset>
+            </wp:positionV>
+            <wp:extent cx="4342130" cy="1989455"/>
+            <wp:effectExtent l="0" t="0" r="0" b="0"/>
+            <wp:wrapTopAndBottom/>
+            <wp:docPr id="13" name="Image5 Copy 1 Copy 1" descr="" title=""/>
+            <wp:cNvGraphicFramePr>
+              <a:graphicFrameLocks xmlns:a="http://schemas.openxmlformats.org/drawingml/2006/main" noChangeAspect="1"/>
+            </wp:cNvGraphicFramePr>
+            <a:graphic xmlns:a="http://schemas.openxmlformats.org/drawingml/2006/main">
+              <a:graphicData uri="http://schemas.openxmlformats.org/drawingml/2006/picture">
+                <pic:pic xmlns:pic="http://schemas.openxmlformats.org/drawingml/2006/picture">
+                  <pic:nvPicPr>
+                    <pic:cNvPr id="13" name="Image5 Copy 1 Copy 1" descr="" title=""/>
+                    <pic:cNvPicPr>
+                      <a:picLocks noChangeAspect="1" noChangeArrowheads="1"/>
+                    </pic:cNvPicPr>
+                  </pic:nvPicPr>
+                  <pic:blipFill>
+                    <a:blip r:embed="rId14"/>
+                    <a:stretch>
+                      <a:fillRect/>
+                    </a:stretch>
+                  </pic:blipFill>
+                  <pic:spPr bwMode="auto">
+                    <a:xfrm>
+                      <a:off x="0" y="0"/>
+                      <a:ext cx="4342130" cy="1989455"/>
+                    </a:xfrm>
+                    <a:prstGeom prst="rect">
+                      <a:avLst/>
+                    </a:prstGeom>
+                    <a:noFill/>
+                  </pic:spPr>
+                </pic:pic>
+              </a:graphicData>
+            </a:graphic>
+          </wp:anchor>
+        </w:drawing>
+      </w:r>
+    </w:p>
+    <w:p>
+      <w:pPr>
+        <w:pStyle w:val="Normal"/>
+        <w:rPr/>
+      </w:pPr>
+      <w:r>
+        <w:rPr/>
+      </w:r>
+    </w:p>
+    <w:p>
+      <w:pPr>
+        <w:pStyle w:val="Normal"/>
+        <w:numPr>
+          <w:ilvl w:val="0"/>
+          <w:numId w:val="1"/>
+        </w:numPr>
+        <w:rPr/>
+      </w:pPr>
+      <w:r>
+        <w:rPr/>
+        <w:t>Click ‘Book a Cab’, enter ‘Customer Email Address’, ‘Source’ and ‘Destination’ and click ‘Find a Cab’ button.</w:t>
+      </w:r>
+    </w:p>
+    <w:p>
+      <w:pPr>
+        <w:pStyle w:val="Normal"/>
+        <w:rPr/>
+      </w:pPr>
+      <w:r>
+        <w:rPr/>
+      </w:r>
+    </w:p>
+    <w:p>
+      <w:pPr>
+        <w:pStyle w:val="Normal"/>
+        <w:rPr/>
+      </w:pPr>
+      <w:r>
+        <w:rPr/>
+        <w:drawing>
+          <wp:anchor behindDoc="0" distT="0" distB="0" distL="0" distR="0" simplePos="0" locked="0" layoutInCell="0" allowOverlap="1" relativeHeight="10">
+            <wp:simplePos x="0" y="0"/>
+            <wp:positionH relativeFrom="column">
+              <wp:align>center</wp:align>
+            </wp:positionH>
+            <wp:positionV relativeFrom="paragraph">
+              <wp:posOffset>635</wp:posOffset>
+            </wp:positionV>
+            <wp:extent cx="3124835" cy="3030855"/>
+            <wp:effectExtent l="0" t="0" r="0" b="0"/>
+            <wp:wrapTopAndBottom/>
+            <wp:docPr id="14" name="Image9" descr="" title=""/>
+            <wp:cNvGraphicFramePr>
+              <a:graphicFrameLocks xmlns:a="http://schemas.openxmlformats.org/drawingml/2006/main" noChangeAspect="1"/>
+            </wp:cNvGraphicFramePr>
+            <a:graphic xmlns:a="http://schemas.openxmlformats.org/drawingml/2006/main">
+              <a:graphicData uri="http://schemas.openxmlformats.org/drawingml/2006/picture">
+                <pic:pic xmlns:pic="http://schemas.openxmlformats.org/drawingml/2006/picture">
+                  <pic:nvPicPr>
+                    <pic:cNvPr id="14" name="Image9" descr="" title=""/>
+                    <pic:cNvPicPr>
+                      <a:picLocks noChangeAspect="1" noChangeArrowheads="1"/>
+                    </pic:cNvPicPr>
+                  </pic:nvPicPr>
+                  <pic:blipFill>
+                    <a:blip r:embed="rId15"/>
+                    <a:stretch>
+                      <a:fillRect/>
+                    </a:stretch>
+                  </pic:blipFill>
+                  <pic:spPr bwMode="auto">
+                    <a:xfrm>
+                      <a:off x="0" y="0"/>
+                      <a:ext cx="3124835" cy="3030855"/>
+                    </a:xfrm>
+                    <a:prstGeom prst="rect">
+                      <a:avLst/>
+                    </a:prstGeom>
+                    <a:noFill/>
+                  </pic:spPr>
+                </pic:pic>
+              </a:graphicData>
+            </a:graphic>
+          </wp:anchor>
+        </w:drawing>
+      </w:r>
+    </w:p>
+    <w:p>
+      <w:pPr>
+        <w:pStyle w:val="Normal"/>
+        <w:rPr/>
+      </w:pPr>
+      <w:r>
+        <w:rPr/>
+      </w:r>
+    </w:p>
+    <w:p>
+      <w:pPr>
+        <w:pStyle w:val="Normal"/>
+        <w:rPr/>
+      </w:pPr>
+      <w:r>
+        <w:rPr/>
+        <w:t>Booking is created in from MySQL table with calculated distance traveled, rate per mile and final amount.</w:t>
+      </w:r>
+    </w:p>
+    <w:p>
+      <w:pPr>
+        <w:pStyle w:val="Normal"/>
+        <w:rPr/>
+      </w:pPr>
+      <w:r>
+        <w:rPr/>
+      </w:r>
+    </w:p>
+    <w:p>
+      <w:pPr>
+        <w:pStyle w:val="Normal"/>
+        <w:rPr/>
+      </w:pPr>
+      <w:r>
+        <w:rPr/>
+        <w:drawing>
+          <wp:anchor behindDoc="0" distT="0" distB="0" distL="0" distR="0" simplePos="0" locked="0" layoutInCell="0" allowOverlap="1" relativeHeight="11">
+            <wp:simplePos x="0" y="0"/>
+            <wp:positionH relativeFrom="column">
+              <wp:align>center</wp:align>
+            </wp:positionH>
+            <wp:positionV relativeFrom="paragraph">
+              <wp:posOffset>635</wp:posOffset>
+            </wp:positionV>
+            <wp:extent cx="6332220" cy="1041400"/>
+            <wp:effectExtent l="0" t="0" r="0" b="0"/>
+            <wp:wrapTopAndBottom/>
+            <wp:docPr id="15" name="Image10" descr="" title=""/>
+            <wp:cNvGraphicFramePr>
+              <a:graphicFrameLocks xmlns:a="http://schemas.openxmlformats.org/drawingml/2006/main" noChangeAspect="1"/>
+            </wp:cNvGraphicFramePr>
+            <a:graphic xmlns:a="http://schemas.openxmlformats.org/drawingml/2006/main">
+              <a:graphicData uri="http://schemas.openxmlformats.org/drawingml/2006/picture">
+                <pic:pic xmlns:pic="http://schemas.openxmlformats.org/drawingml/2006/picture">
+                  <pic:nvPicPr>
+                    <pic:cNvPr id="15" name="Image10" descr="" title=""/>
+                    <pic:cNvPicPr>
+                      <a:picLocks noChangeAspect="1" noChangeArrowheads="1"/>
+                    </pic:cNvPicPr>
+                  </pic:nvPicPr>
+                  <pic:blipFill>
+                    <a:blip r:embed="rId16"/>
+                    <a:stretch>
+                      <a:fillRect/>
+                    </a:stretch>
+                  </pic:blipFill>
+                  <pic:spPr bwMode="auto">
+                    <a:xfrm>
+                      <a:off x="0" y="0"/>
+                      <a:ext cx="6332220" cy="1041400"/>
+                    </a:xfrm>
+                    <a:prstGeom prst="rect">
+                      <a:avLst/>
+                    </a:prstGeom>
+                    <a:noFill/>
+                  </pic:spPr>
+                </pic:pic>
+              </a:graphicData>
+            </a:graphic>
+          </wp:anchor>
+        </w:drawing>
+      </w:r>
     </w:p>
     <w:sectPr>
       <w:type w:val="nextPage"/>
@@ -1616,6 +3018,125 @@
   <w:abstractNum w:abstractNumId="2">
     <w:lvl w:ilvl="0">
       <w:start w:val="1"/>
+      <w:numFmt w:val="decimal"/>
+      <w:lvlText w:val="%1)"/>
+      <w:lvlJc w:val="start"/>
+      <w:pPr>
+        <w:tabs>
+          <w:tab w:val="num" w:pos="720"/>
+        </w:tabs>
+        <w:ind w:start="720" w:hanging="360"/>
+      </w:pPr>
+      <w:rPr/>
+    </w:lvl>
+    <w:lvl w:ilvl="1">
+      <w:start w:val="1"/>
+      <w:numFmt w:val="decimal"/>
+      <w:lvlText w:val="%2."/>
+      <w:lvlJc w:val="start"/>
+      <w:pPr>
+        <w:tabs>
+          <w:tab w:val="num" w:pos="1080"/>
+        </w:tabs>
+        <w:ind w:start="1080" w:hanging="360"/>
+      </w:pPr>
+      <w:rPr/>
+    </w:lvl>
+    <w:lvl w:ilvl="2">
+      <w:start w:val="1"/>
+      <w:numFmt w:val="decimal"/>
+      <w:lvlText w:val="%3."/>
+      <w:lvlJc w:val="start"/>
+      <w:pPr>
+        <w:tabs>
+          <w:tab w:val="num" w:pos="1440"/>
+        </w:tabs>
+        <w:ind w:start="1440" w:hanging="360"/>
+      </w:pPr>
+      <w:rPr/>
+    </w:lvl>
+    <w:lvl w:ilvl="3">
+      <w:start w:val="1"/>
+      <w:numFmt w:val="decimal"/>
+      <w:lvlText w:val="%4."/>
+      <w:lvlJc w:val="start"/>
+      <w:pPr>
+        <w:tabs>
+          <w:tab w:val="num" w:pos="1800"/>
+        </w:tabs>
+        <w:ind w:start="1800" w:hanging="360"/>
+      </w:pPr>
+      <w:rPr/>
+    </w:lvl>
+    <w:lvl w:ilvl="4">
+      <w:start w:val="1"/>
+      <w:numFmt w:val="decimal"/>
+      <w:lvlText w:val="%5."/>
+      <w:lvlJc w:val="start"/>
+      <w:pPr>
+        <w:tabs>
+          <w:tab w:val="num" w:pos="2160"/>
+        </w:tabs>
+        <w:ind w:start="2160" w:hanging="360"/>
+      </w:pPr>
+      <w:rPr/>
+    </w:lvl>
+    <w:lvl w:ilvl="5">
+      <w:start w:val="1"/>
+      <w:numFmt w:val="decimal"/>
+      <w:lvlText w:val="%6."/>
+      <w:lvlJc w:val="start"/>
+      <w:pPr>
+        <w:tabs>
+          <w:tab w:val="num" w:pos="2520"/>
+        </w:tabs>
+        <w:ind w:start="2520" w:hanging="360"/>
+      </w:pPr>
+      <w:rPr/>
+    </w:lvl>
+    <w:lvl w:ilvl="6">
+      <w:start w:val="1"/>
+      <w:numFmt w:val="decimal"/>
+      <w:lvlText w:val="%7."/>
+      <w:lvlJc w:val="start"/>
+      <w:pPr>
+        <w:tabs>
+          <w:tab w:val="num" w:pos="2880"/>
+        </w:tabs>
+        <w:ind w:start="2880" w:hanging="360"/>
+      </w:pPr>
+      <w:rPr/>
+    </w:lvl>
+    <w:lvl w:ilvl="7">
+      <w:start w:val="1"/>
+      <w:numFmt w:val="decimal"/>
+      <w:lvlText w:val="%8."/>
+      <w:lvlJc w:val="start"/>
+      <w:pPr>
+        <w:tabs>
+          <w:tab w:val="num" w:pos="3240"/>
+        </w:tabs>
+        <w:ind w:start="3240" w:hanging="360"/>
+      </w:pPr>
+      <w:rPr/>
+    </w:lvl>
+    <w:lvl w:ilvl="8">
+      <w:start w:val="1"/>
+      <w:numFmt w:val="decimal"/>
+      <w:lvlText w:val="%9."/>
+      <w:lvlJc w:val="start"/>
+      <w:pPr>
+        <w:tabs>
+          <w:tab w:val="num" w:pos="3600"/>
+        </w:tabs>
+        <w:ind w:start="3600" w:hanging="360"/>
+      </w:pPr>
+      <w:rPr/>
+    </w:lvl>
+  </w:abstractNum>
+  <w:abstractNum w:abstractNumId="3">
+    <w:lvl w:ilvl="0">
+      <w:start w:val="1"/>
       <w:numFmt w:val="none"/>
       <w:suff w:val="nothing"/>
       <w:lvlText w:val=""/>
@@ -1737,6 +3258,9 @@
   </w:num>
   <w:num w:numId="2">
     <w:abstractNumId w:val="2"/>
+  </w:num>
+  <w:num w:numId="3">
+    <w:abstractNumId w:val="3"/>
   </w:num>
 </w:numbering>
 </file>
@@ -1836,6 +3360,18 @@
       <w:bCs/>
       <w:sz w:val="28"/>
       <w:szCs w:val="28"/>
+    </w:rPr>
+  </w:style>
+  <w:style w:type="character" w:styleId="NumberingSymbols">
+    <w:name w:val="Numbering Symbols"/>
+    <w:qFormat/>
+    <w:rPr/>
+  </w:style>
+  <w:style w:type="character" w:styleId="Bulletsuser">
+    <w:name w:val="Bullets (user)"/>
+    <w:qFormat/>
+    <w:rPr>
+      <w:rFonts w:ascii="OpenSymbol" w:hAnsi="OpenSymbol" w:eastAsia="OpenSymbol" w:cs="OpenSymbol"/>
     </w:rPr>
   </w:style>
   <w:style w:type="paragraph" w:styleId="Heading">

</xml_diff>